<commit_message>
Update 1/9/2023 2:29PM EST
Updates as of 2:29PM EST on 1/9/2023.
</commit_message>
<xml_diff>
--- a/WAR CRIME PREVENTION SECURITY SYSTEMS/SPECIFIC GENERAL/SMELLSENSE WAR CRIME/20230108 - MCE123 Technology Development - SmellSense War Crime Prevention Security Systems - v1.0.1.1.docx
+++ b/WAR CRIME PREVENTION SECURITY SYSTEMS/SPECIFIC GENERAL/SMELLSENSE WAR CRIME/20230108 - MCE123 Technology Development - SmellSense War Crime Prevention Security Systems - v1.0.1.1.docx
@@ -225,7 +225,7 @@
           <w:sz w:val="28"/>
           <w:szCs w:val="28"/>
         </w:rPr>
-        <w:t>1/8/2023 1:50:48 PM</w:t>
+        <w:t>1/9/2023 7:35:19 AM</w:t>
       </w:r>
     </w:p>
     <w:p>
@@ -1273,15 +1273,7 @@
           <w:bCs/>
           <w:color w:val="FF0000"/>
         </w:rPr>
-        <w:t>ALCOHOL</w:t>
-      </w:r>
-      <w:r>
-        <w:rPr>
-          <w:b/>
-          <w:bCs/>
-          <w:color w:val="FF0000"/>
-        </w:rPr>
-        <w:t xml:space="preserve"> </w:t>
+        <w:t xml:space="preserve">ALCOHOL </w:t>
       </w:r>
       <w:proofErr w:type="gramStart"/>
       <w:r>
@@ -2116,15 +2108,7 @@
           <w:bCs/>
           <w:color w:val="FF0000"/>
         </w:rPr>
-        <w:t>DEAD ANIMAL</w:t>
-      </w:r>
-      <w:r>
-        <w:rPr>
-          <w:b/>
-          <w:bCs/>
-          <w:color w:val="FF0000"/>
-        </w:rPr>
-        <w:t xml:space="preserve"> </w:t>
+        <w:t xml:space="preserve">DEAD ANIMAL </w:t>
       </w:r>
       <w:proofErr w:type="gramStart"/>
       <w:r>
@@ -2234,23 +2218,7 @@
           <w:bCs/>
           <w:color w:val="FF0000"/>
         </w:rPr>
-        <w:t xml:space="preserve">DEAD </w:t>
-      </w:r>
-      <w:r>
-        <w:rPr>
-          <w:b/>
-          <w:bCs/>
-          <w:color w:val="FF0000"/>
-        </w:rPr>
-        <w:t>INSECT</w:t>
-      </w:r>
-      <w:r>
-        <w:rPr>
-          <w:b/>
-          <w:bCs/>
-          <w:color w:val="FF0000"/>
-        </w:rPr>
-        <w:t xml:space="preserve"> </w:t>
+        <w:t xml:space="preserve">DEAD INSECT </w:t>
       </w:r>
       <w:proofErr w:type="gramStart"/>
       <w:r>
@@ -2314,23 +2282,7 @@
           <w:bCs/>
           <w:color w:val="FF0000"/>
         </w:rPr>
-        <w:t xml:space="preserve">DEAD </w:t>
-      </w:r>
-      <w:r>
-        <w:rPr>
-          <w:b/>
-          <w:bCs/>
-          <w:color w:val="FF0000"/>
-        </w:rPr>
-        <w:t>INSECT</w:t>
-      </w:r>
-      <w:r>
-        <w:rPr>
-          <w:b/>
-          <w:bCs/>
-          <w:color w:val="FF0000"/>
-        </w:rPr>
-        <w:t xml:space="preserve"> </w:t>
+        <w:t xml:space="preserve">DEAD INSECT </w:t>
       </w:r>
       <w:proofErr w:type="gramStart"/>
       <w:r>
@@ -2669,15 +2621,7 @@
           <w:bCs/>
           <w:color w:val="FF0000"/>
         </w:rPr>
-        <w:t>MARSUPIAL</w:t>
-      </w:r>
-      <w:r>
-        <w:rPr>
-          <w:b/>
-          <w:bCs/>
-          <w:color w:val="FF0000"/>
-        </w:rPr>
-        <w:t xml:space="preserve"> </w:t>
+        <w:t xml:space="preserve">MARSUPIAL </w:t>
       </w:r>
       <w:proofErr w:type="gramStart"/>
       <w:r>
@@ -3117,7 +3061,23 @@
           <w:bCs/>
           <w:color w:val="FF0000"/>
         </w:rPr>
-        <w:t xml:space="preserve">DECOMPOSING BODY </w:t>
+        <w:t>DEA</w:t>
+      </w:r>
+      <w:r>
+        <w:rPr>
+          <w:b/>
+          <w:bCs/>
+          <w:color w:val="FF0000"/>
+        </w:rPr>
+        <w:t>TH</w:t>
+      </w:r>
+      <w:r>
+        <w:rPr>
+          <w:b/>
+          <w:bCs/>
+          <w:color w:val="FF0000"/>
+        </w:rPr>
+        <w:t xml:space="preserve"> </w:t>
       </w:r>
       <w:proofErr w:type="gramStart"/>
       <w:r>
@@ -3172,7 +3132,7 @@
           <w:bCs/>
           <w:color w:val="FF0000"/>
         </w:rPr>
-        <w:t xml:space="preserve">DECOMPOSING FLESH </w:t>
+        <w:t xml:space="preserve">DECOMPOSING BODY </w:t>
       </w:r>
       <w:proofErr w:type="gramStart"/>
       <w:r>
@@ -3227,7 +3187,7 @@
           <w:bCs/>
           <w:color w:val="FF0000"/>
         </w:rPr>
-        <w:t xml:space="preserve">DOG FOOD </w:t>
+        <w:t xml:space="preserve">DECOMPOSING FLESH </w:t>
       </w:r>
       <w:proofErr w:type="gramStart"/>
       <w:r>
@@ -3282,7 +3242,7 @@
           <w:bCs/>
           <w:color w:val="FF0000"/>
         </w:rPr>
-        <w:t xml:space="preserve">DOG POOP </w:t>
+        <w:t xml:space="preserve">DOG FOOD </w:t>
       </w:r>
       <w:proofErr w:type="gramStart"/>
       <w:r>
@@ -3338,15 +3298,7 @@
           <w:bCs/>
           <w:color w:val="FF0000"/>
         </w:rPr>
-        <w:t>FART</w:t>
-      </w:r>
-      <w:r>
-        <w:rPr>
-          <w:b/>
-          <w:bCs/>
-          <w:color w:val="FF0000"/>
-        </w:rPr>
-        <w:t xml:space="preserve"> </w:t>
+        <w:t xml:space="preserve">DOG POOP </w:t>
       </w:r>
       <w:proofErr w:type="gramStart"/>
       <w:r>
@@ -3401,6 +3353,61 @@
           <w:bCs/>
           <w:color w:val="FF0000"/>
         </w:rPr>
+        <w:t xml:space="preserve">FART </w:t>
+      </w:r>
+      <w:proofErr w:type="gramStart"/>
+      <w:r>
+        <w:rPr>
+          <w:b/>
+          <w:bCs/>
+          <w:color w:val="FF0000"/>
+        </w:rPr>
+        <w:t>SMELL</w:t>
+      </w:r>
+      <w:r>
+        <w:rPr>
+          <w:b/>
+          <w:bCs/>
+        </w:rPr>
+        <w:t>;</w:t>
+      </w:r>
+      <w:proofErr w:type="gramEnd"/>
+    </w:p>
+    <w:p>
+      <w:pPr>
+        <w:ind w:left="360"/>
+        <w:jc w:val="both"/>
+        <w:rPr>
+          <w:b/>
+          <w:bCs/>
+        </w:rPr>
+      </w:pPr>
+      <w:r>
+        <w:tab/>
+      </w:r>
+      <w:r>
+        <w:rPr>
+          <w:u w:val="single"/>
+        </w:rPr>
+        <w:t>INSTANCE:</w:t>
+      </w:r>
+      <w:r>
+        <w:t xml:space="preserve"> </w:t>
+      </w:r>
+      <w:r>
+        <w:rPr>
+          <w:b/>
+          <w:bCs/>
+          <w:color w:val="FF0000"/>
+        </w:rPr>
+        <w:t xml:space="preserve">ANY </w:t>
+      </w:r>
+      <w:r>
+        <w:rPr>
+          <w:b/>
+          <w:bCs/>
+          <w:color w:val="FF0000"/>
+        </w:rPr>
         <w:t xml:space="preserve">GRADIENT </w:t>
       </w:r>
       <w:proofErr w:type="gramStart"/>
@@ -3465,23 +3472,7 @@
           <w:bCs/>
           <w:color w:val="FF0000"/>
         </w:rPr>
-        <w:t>GRADIENT</w:t>
-      </w:r>
-      <w:r>
-        <w:rPr>
-          <w:b/>
-          <w:bCs/>
-          <w:color w:val="FF0000"/>
-        </w:rPr>
-        <w:t>S</w:t>
-      </w:r>
-      <w:r>
-        <w:rPr>
-          <w:b/>
-          <w:bCs/>
-          <w:color w:val="FF0000"/>
-        </w:rPr>
-        <w:t xml:space="preserve"> </w:t>
+        <w:t xml:space="preserve">GRADIENTS </w:t>
       </w:r>
       <w:proofErr w:type="gramStart"/>
       <w:r>
@@ -3490,15 +3481,7 @@
           <w:bCs/>
           <w:color w:val="FF0000"/>
         </w:rPr>
-        <w:t>SMELL</w:t>
-      </w:r>
-      <w:r>
-        <w:rPr>
-          <w:b/>
-          <w:bCs/>
-          <w:color w:val="FF0000"/>
-        </w:rPr>
-        <w:t>S</w:t>
+        <w:t>SMELLS</w:t>
       </w:r>
       <w:r>
         <w:rPr>
@@ -4466,15 +4449,7 @@
           <w:bCs/>
           <w:color w:val="FF0000"/>
         </w:rPr>
-        <w:t>SEPTIC SYSTEM</w:t>
-      </w:r>
-      <w:r>
-        <w:rPr>
-          <w:b/>
-          <w:bCs/>
-          <w:color w:val="FF0000"/>
-        </w:rPr>
-        <w:t xml:space="preserve"> </w:t>
+        <w:t xml:space="preserve">SEPTIC SYSTEM </w:t>
       </w:r>
       <w:proofErr w:type="gramStart"/>
       <w:r>
@@ -4541,15 +4516,7 @@
           <w:bCs/>
           <w:color w:val="FF0000"/>
         </w:rPr>
-        <w:t>SEWER SYSTEM</w:t>
-      </w:r>
-      <w:r>
-        <w:rPr>
-          <w:b/>
-          <w:bCs/>
-          <w:color w:val="FF0000"/>
-        </w:rPr>
-        <w:t xml:space="preserve"> </w:t>
+        <w:t xml:space="preserve">SEWER SYSTEM </w:t>
       </w:r>
       <w:proofErr w:type="gramStart"/>
       <w:r>
@@ -4659,15 +4626,7 @@
           <w:bCs/>
           <w:color w:val="FF0000"/>
         </w:rPr>
-        <w:t>STINK BUG</w:t>
-      </w:r>
-      <w:r>
-        <w:rPr>
-          <w:b/>
-          <w:bCs/>
-          <w:color w:val="FF0000"/>
-        </w:rPr>
-        <w:t xml:space="preserve"> </w:t>
+        <w:t xml:space="preserve">STINK BUG </w:t>
       </w:r>
       <w:proofErr w:type="gramStart"/>
       <w:r>
@@ -4697,6 +4656,7 @@
         </w:rPr>
       </w:pPr>
       <w:r>
+        <w:lastRenderedPageBreak/>
         <w:tab/>
       </w:r>
       <w:r>
@@ -4752,7 +4712,6 @@
         </w:rPr>
       </w:pPr>
       <w:r>
-        <w:lastRenderedPageBreak/>
         <w:tab/>
       </w:r>
       <w:r>
@@ -5019,15 +4978,7 @@
           <w:bCs/>
           <w:color w:val="FF0000"/>
         </w:rPr>
-        <w:t xml:space="preserve">OTHER </w:t>
-      </w:r>
-      <w:r>
-        <w:rPr>
-          <w:b/>
-          <w:bCs/>
-          <w:color w:val="FF0000"/>
-        </w:rPr>
-        <w:t xml:space="preserve">BAD </w:t>
+        <w:t xml:space="preserve">OTHER BAD </w:t>
       </w:r>
       <w:proofErr w:type="gramStart"/>
       <w:r>
@@ -5036,15 +4987,7 @@
           <w:bCs/>
           <w:color w:val="FF0000"/>
         </w:rPr>
-        <w:t>SMELL</w:t>
-      </w:r>
-      <w:r>
-        <w:rPr>
-          <w:b/>
-          <w:bCs/>
-          <w:color w:val="FF0000"/>
-        </w:rPr>
-        <w:t>S</w:t>
+        <w:t>SMELLS</w:t>
       </w:r>
       <w:r>
         <w:rPr>

</xml_diff>